<commit_message>
Game setup initial work
</commit_message>
<xml_diff>
--- a/Documentation/Object Models/Object Models.docx
+++ b/Documentation/Object Models/Object Models.docx
@@ -1037,7 +1037,7 @@
           <w:r>
             <w:fldChar w:fldCharType="separate"/>
           </w:r>
-          <w:hyperlink w:anchor="_Toc377398821" w:history="1">
+          <w:hyperlink w:anchor="_Toc377481632" w:history="1">
             <w:r>
               <w:rPr>
                 <w:rStyle w:val="Hyperlink"/>
@@ -1064,7 +1064,7 @@
                 <w:noProof/>
                 <w:webHidden/>
               </w:rPr>
-              <w:instrText xml:space="preserve"> PAGEREF _Toc377398821 \h </w:instrText>
+              <w:instrText xml:space="preserve"> PAGEREF _Toc377481632 \h </w:instrText>
             </w:r>
             <w:r>
               <w:rPr>
@@ -1106,13 +1106,13 @@
               <w:noProof/>
             </w:rPr>
           </w:pPr>
-          <w:hyperlink w:anchor="_Toc377398822" w:history="1">
+          <w:hyperlink w:anchor="_Toc377481633" w:history="1">
             <w:r>
               <w:rPr>
                 <w:rStyle w:val="Hyperlink"/>
                 <w:noProof/>
               </w:rPr>
-              <w:t>Game Board</w:t>
+              <w:t>Player</w:t>
             </w:r>
             <w:r>
               <w:rPr>
@@ -1133,7 +1133,7 @@
                 <w:noProof/>
                 <w:webHidden/>
               </w:rPr>
-              <w:instrText xml:space="preserve"> PAGEREF _Toc377398822 \h </w:instrText>
+              <w:instrText xml:space="preserve"> PAGEREF _Toc377481633 \h </w:instrText>
             </w:r>
             <w:r>
               <w:rPr>
@@ -1175,13 +1175,13 @@
               <w:noProof/>
             </w:rPr>
           </w:pPr>
-          <w:hyperlink w:anchor="_Toc377398823" w:history="1">
+          <w:hyperlink w:anchor="_Toc377481634" w:history="1">
             <w:r>
               <w:rPr>
                 <w:rStyle w:val="Hyperlink"/>
                 <w:noProof/>
               </w:rPr>
-              <w:t>Player Rack</w:t>
+              <w:t>Game Board</w:t>
             </w:r>
             <w:r>
               <w:rPr>
@@ -1202,7 +1202,7 @@
                 <w:noProof/>
                 <w:webHidden/>
               </w:rPr>
-              <w:instrText xml:space="preserve"> PAGEREF _Toc377398823 \h </w:instrText>
+              <w:instrText xml:space="preserve"> PAGEREF _Toc377481634 \h </w:instrText>
             </w:r>
             <w:r>
               <w:rPr>
@@ -1244,13 +1244,13 @@
               <w:noProof/>
             </w:rPr>
           </w:pPr>
-          <w:hyperlink w:anchor="_Toc377398824" w:history="1">
+          <w:hyperlink w:anchor="_Toc377481635" w:history="1">
             <w:r>
               <w:rPr>
                 <w:rStyle w:val="Hyperlink"/>
                 <w:noProof/>
               </w:rPr>
-              <w:t>Things</w:t>
+              <w:t>Player Rack</w:t>
             </w:r>
             <w:r>
               <w:rPr>
@@ -1271,7 +1271,7 @@
                 <w:noProof/>
                 <w:webHidden/>
               </w:rPr>
-              <w:instrText xml:space="preserve"> PAGEREF _Toc377398824 \h </w:instrText>
+              <w:instrText xml:space="preserve"> PAGEREF _Toc377481635 \h </w:instrText>
             </w:r>
             <w:r>
               <w:rPr>
@@ -1313,13 +1313,13 @@
               <w:noProof/>
             </w:rPr>
           </w:pPr>
-          <w:hyperlink w:anchor="_Toc377398825" w:history="1">
+          <w:hyperlink w:anchor="_Toc377481636" w:history="1">
             <w:r>
               <w:rPr>
                 <w:rStyle w:val="Hyperlink"/>
                 <w:noProof/>
               </w:rPr>
-              <w:t>Fort</w:t>
+              <w:t>Things</w:t>
             </w:r>
             <w:r>
               <w:rPr>
@@ -1340,7 +1340,7 @@
                 <w:noProof/>
                 <w:webHidden/>
               </w:rPr>
-              <w:instrText xml:space="preserve"> PAGEREF _Toc377398825 \h </w:instrText>
+              <w:instrText xml:space="preserve"> PAGEREF _Toc377481636 \h </w:instrText>
             </w:r>
             <w:r>
               <w:rPr>
@@ -1382,13 +1382,13 @@
               <w:noProof/>
             </w:rPr>
           </w:pPr>
-          <w:hyperlink w:anchor="_Toc377398826" w:history="1">
+          <w:hyperlink w:anchor="_Toc377481637" w:history="1">
             <w:r>
               <w:rPr>
                 <w:rStyle w:val="Hyperlink"/>
                 <w:noProof/>
               </w:rPr>
-              <w:t>Special Income Thing</w:t>
+              <w:t>Fort</w:t>
             </w:r>
             <w:r>
               <w:rPr>
@@ -1409,7 +1409,7 @@
                 <w:noProof/>
                 <w:webHidden/>
               </w:rPr>
-              <w:instrText xml:space="preserve"> PAGEREF _Toc377398826 \h </w:instrText>
+              <w:instrText xml:space="preserve"> PAGEREF _Toc377481637 \h </w:instrText>
             </w:r>
             <w:r>
               <w:rPr>
@@ -1451,13 +1451,13 @@
               <w:noProof/>
             </w:rPr>
           </w:pPr>
-          <w:hyperlink w:anchor="_Toc377398827" w:history="1">
+          <w:hyperlink w:anchor="_Toc377481638" w:history="1">
             <w:r>
               <w:rPr>
                 <w:rStyle w:val="Hyperlink"/>
                 <w:noProof/>
               </w:rPr>
-              <w:t>Magic Thing</w:t>
+              <w:t>Settlement</w:t>
             </w:r>
             <w:r>
               <w:rPr>
@@ -1478,7 +1478,7 @@
                 <w:noProof/>
                 <w:webHidden/>
               </w:rPr>
-              <w:instrText xml:space="preserve"> PAGEREF _Toc377398827 \h </w:instrText>
+              <w:instrText xml:space="preserve"> PAGEREF _Toc377481638 \h </w:instrText>
             </w:r>
             <w:r>
               <w:rPr>
@@ -1520,13 +1520,13 @@
               <w:noProof/>
             </w:rPr>
           </w:pPr>
-          <w:hyperlink w:anchor="_Toc377398828" w:history="1">
+          <w:hyperlink w:anchor="_Toc377481639" w:history="1">
             <w:r>
               <w:rPr>
                 <w:rStyle w:val="Hyperlink"/>
                 <w:noProof/>
               </w:rPr>
-              <w:t>Treasure Thing</w:t>
+              <w:t>Special Income Thing</w:t>
             </w:r>
             <w:r>
               <w:rPr>
@@ -1547,7 +1547,7 @@
                 <w:noProof/>
                 <w:webHidden/>
               </w:rPr>
-              <w:instrText xml:space="preserve"> PAGEREF _Toc377398828 \h </w:instrText>
+              <w:instrText xml:space="preserve"> PAGEREF _Toc377481639 \h </w:instrText>
             </w:r>
             <w:r>
               <w:rPr>
@@ -1589,13 +1589,13 @@
               <w:noProof/>
             </w:rPr>
           </w:pPr>
-          <w:hyperlink w:anchor="_Toc377398829" w:history="1">
+          <w:hyperlink w:anchor="_Toc377481640" w:history="1">
             <w:r>
               <w:rPr>
                 <w:rStyle w:val="Hyperlink"/>
                 <w:noProof/>
               </w:rPr>
-              <w:t>Event Thing</w:t>
+              <w:t>Incomable (Interface)</w:t>
             </w:r>
             <w:r>
               <w:rPr>
@@ -1616,7 +1616,7 @@
                 <w:noProof/>
                 <w:webHidden/>
               </w:rPr>
-              <w:instrText xml:space="preserve"> PAGEREF _Toc377398829 \h </w:instrText>
+              <w:instrText xml:space="preserve"> PAGEREF _Toc377481640 \h </w:instrText>
             </w:r>
             <w:r>
               <w:rPr>
@@ -1658,13 +1658,13 @@
               <w:noProof/>
             </w:rPr>
           </w:pPr>
-          <w:hyperlink w:anchor="_Toc377398830" w:history="1">
+          <w:hyperlink w:anchor="_Toc377481641" w:history="1">
             <w:r>
               <w:rPr>
                 <w:rStyle w:val="Hyperlink"/>
                 <w:noProof/>
               </w:rPr>
-              <w:t>Creature</w:t>
+              <w:t>Magic Thing</w:t>
             </w:r>
             <w:r>
               <w:rPr>
@@ -1685,7 +1685,7 @@
                 <w:noProof/>
                 <w:webHidden/>
               </w:rPr>
-              <w:instrText xml:space="preserve"> PAGEREF _Toc377398830 \h </w:instrText>
+              <w:instrText xml:space="preserve"> PAGEREF _Toc377481641 \h </w:instrText>
             </w:r>
             <w:r>
               <w:rPr>
@@ -1727,13 +1727,13 @@
               <w:noProof/>
             </w:rPr>
           </w:pPr>
-          <w:hyperlink w:anchor="_Toc377398831" w:history="1">
+          <w:hyperlink w:anchor="_Toc377481642" w:history="1">
             <w:r>
               <w:rPr>
                 <w:rStyle w:val="Hyperlink"/>
                 <w:noProof/>
               </w:rPr>
-              <w:t>Normal Creature</w:t>
+              <w:t>Treasure Thing</w:t>
             </w:r>
             <w:r>
               <w:rPr>
@@ -1754,7 +1754,7 @@
                 <w:noProof/>
                 <w:webHidden/>
               </w:rPr>
-              <w:instrText xml:space="preserve"> PAGEREF _Toc377398831 \h </w:instrText>
+              <w:instrText xml:space="preserve"> PAGEREF _Toc377481642 \h </w:instrText>
             </w:r>
             <w:r>
               <w:rPr>
@@ -1796,13 +1796,13 @@
               <w:noProof/>
             </w:rPr>
           </w:pPr>
-          <w:hyperlink w:anchor="_Toc377398832" w:history="1">
+          <w:hyperlink w:anchor="_Toc377481643" w:history="1">
             <w:r>
               <w:rPr>
                 <w:rStyle w:val="Hyperlink"/>
                 <w:noProof/>
               </w:rPr>
-              <w:t>Special Character</w:t>
+              <w:t>Event Thing</w:t>
             </w:r>
             <w:r>
               <w:rPr>
@@ -1823,7 +1823,7 @@
                 <w:noProof/>
                 <w:webHidden/>
               </w:rPr>
-              <w:instrText xml:space="preserve"> PAGEREF _Toc377398832 \h </w:instrText>
+              <w:instrText xml:space="preserve"> PAGEREF _Toc377481643 \h </w:instrText>
             </w:r>
             <w:r>
               <w:rPr>
@@ -1843,7 +1843,559 @@
                 <w:noProof/>
                 <w:webHidden/>
               </w:rPr>
+              <w:t>13</w:t>
+            </w:r>
+            <w:r>
+              <w:rPr>
+                <w:noProof/>
+                <w:webHidden/>
+              </w:rPr>
+              <w:fldChar w:fldCharType="end"/>
+            </w:r>
+          </w:hyperlink>
+        </w:p>
+        <w:p>
+          <w:pPr>
+            <w:pStyle w:val="TOC1"/>
+            <w:tabs>
+              <w:tab w:val="right" w:leader="dot" w:pos="9350"/>
+            </w:tabs>
+            <w:rPr>
+              <w:rFonts w:eastAsiaTheme="minorEastAsia"/>
+              <w:noProof/>
+            </w:rPr>
+          </w:pPr>
+          <w:hyperlink w:anchor="_Toc377481644" w:history="1">
+            <w:r>
+              <w:rPr>
+                <w:rStyle w:val="Hyperlink"/>
+                <w:noProof/>
+              </w:rPr>
+              <w:t>Creature Thing</w:t>
+            </w:r>
+            <w:r>
+              <w:rPr>
+                <w:noProof/>
+                <w:webHidden/>
+              </w:rPr>
+              <w:tab/>
+            </w:r>
+            <w:r>
+              <w:rPr>
+                <w:noProof/>
+                <w:webHidden/>
+              </w:rPr>
+              <w:fldChar w:fldCharType="begin"/>
+            </w:r>
+            <w:r>
+              <w:rPr>
+                <w:noProof/>
+                <w:webHidden/>
+              </w:rPr>
+              <w:instrText xml:space="preserve"> PAGEREF _Toc377481644 \h </w:instrText>
+            </w:r>
+            <w:r>
+              <w:rPr>
+                <w:noProof/>
+                <w:webHidden/>
+              </w:rPr>
+            </w:r>
+            <w:r>
+              <w:rPr>
+                <w:noProof/>
+                <w:webHidden/>
+              </w:rPr>
+              <w:fldChar w:fldCharType="separate"/>
+            </w:r>
+            <w:r>
+              <w:rPr>
+                <w:noProof/>
+                <w:webHidden/>
+              </w:rPr>
               <w:t>14</w:t>
+            </w:r>
+            <w:r>
+              <w:rPr>
+                <w:noProof/>
+                <w:webHidden/>
+              </w:rPr>
+              <w:fldChar w:fldCharType="end"/>
+            </w:r>
+          </w:hyperlink>
+        </w:p>
+        <w:p>
+          <w:pPr>
+            <w:pStyle w:val="TOC1"/>
+            <w:tabs>
+              <w:tab w:val="right" w:leader="dot" w:pos="9350"/>
+            </w:tabs>
+            <w:rPr>
+              <w:rFonts w:eastAsiaTheme="minorEastAsia"/>
+              <w:noProof/>
+            </w:rPr>
+          </w:pPr>
+          <w:hyperlink w:anchor="_Toc377481645" w:history="1">
+            <w:r>
+              <w:rPr>
+                <w:rStyle w:val="Hyperlink"/>
+                <w:noProof/>
+              </w:rPr>
+              <w:t>Special Characters</w:t>
+            </w:r>
+            <w:r>
+              <w:rPr>
+                <w:noProof/>
+                <w:webHidden/>
+              </w:rPr>
+              <w:tab/>
+            </w:r>
+            <w:r>
+              <w:rPr>
+                <w:noProof/>
+                <w:webHidden/>
+              </w:rPr>
+              <w:fldChar w:fldCharType="begin"/>
+            </w:r>
+            <w:r>
+              <w:rPr>
+                <w:noProof/>
+                <w:webHidden/>
+              </w:rPr>
+              <w:instrText xml:space="preserve"> PAGEREF _Toc377481645 \h </w:instrText>
+            </w:r>
+            <w:r>
+              <w:rPr>
+                <w:noProof/>
+                <w:webHidden/>
+              </w:rPr>
+            </w:r>
+            <w:r>
+              <w:rPr>
+                <w:noProof/>
+                <w:webHidden/>
+              </w:rPr>
+              <w:fldChar w:fldCharType="separate"/>
+            </w:r>
+            <w:r>
+              <w:rPr>
+                <w:noProof/>
+                <w:webHidden/>
+              </w:rPr>
+              <w:t>15</w:t>
+            </w:r>
+            <w:r>
+              <w:rPr>
+                <w:noProof/>
+                <w:webHidden/>
+              </w:rPr>
+              <w:fldChar w:fldCharType="end"/>
+            </w:r>
+          </w:hyperlink>
+        </w:p>
+        <w:p>
+          <w:pPr>
+            <w:pStyle w:val="TOC1"/>
+            <w:tabs>
+              <w:tab w:val="right" w:leader="dot" w:pos="9350"/>
+            </w:tabs>
+            <w:rPr>
+              <w:rFonts w:eastAsiaTheme="minorEastAsia"/>
+              <w:noProof/>
+            </w:rPr>
+          </w:pPr>
+          <w:hyperlink w:anchor="_Toc377481646" w:history="1">
+            <w:r>
+              <w:rPr>
+                <w:rStyle w:val="Hyperlink"/>
+                <w:noProof/>
+              </w:rPr>
+              <w:t>Game</w:t>
+            </w:r>
+            <w:r>
+              <w:rPr>
+                <w:noProof/>
+                <w:webHidden/>
+              </w:rPr>
+              <w:tab/>
+            </w:r>
+            <w:r>
+              <w:rPr>
+                <w:noProof/>
+                <w:webHidden/>
+              </w:rPr>
+              <w:fldChar w:fldCharType="begin"/>
+            </w:r>
+            <w:r>
+              <w:rPr>
+                <w:noProof/>
+                <w:webHidden/>
+              </w:rPr>
+              <w:instrText xml:space="preserve"> PAGEREF _Toc377481646 \h </w:instrText>
+            </w:r>
+            <w:r>
+              <w:rPr>
+                <w:noProof/>
+                <w:webHidden/>
+              </w:rPr>
+            </w:r>
+            <w:r>
+              <w:rPr>
+                <w:noProof/>
+                <w:webHidden/>
+              </w:rPr>
+              <w:fldChar w:fldCharType="separate"/>
+            </w:r>
+            <w:r>
+              <w:rPr>
+                <w:noProof/>
+                <w:webHidden/>
+              </w:rPr>
+              <w:t>16</w:t>
+            </w:r>
+            <w:r>
+              <w:rPr>
+                <w:noProof/>
+                <w:webHidden/>
+              </w:rPr>
+              <w:fldChar w:fldCharType="end"/>
+            </w:r>
+          </w:hyperlink>
+        </w:p>
+        <w:p>
+          <w:pPr>
+            <w:pStyle w:val="TOC1"/>
+            <w:tabs>
+              <w:tab w:val="right" w:leader="dot" w:pos="9350"/>
+            </w:tabs>
+            <w:rPr>
+              <w:rFonts w:eastAsiaTheme="minorEastAsia"/>
+              <w:noProof/>
+            </w:rPr>
+          </w:pPr>
+          <w:hyperlink w:anchor="_Toc377481647" w:history="1">
+            <w:r>
+              <w:rPr>
+                <w:rStyle w:val="Hyperlink"/>
+                <w:noProof/>
+              </w:rPr>
+              <w:t>Game Model</w:t>
+            </w:r>
+            <w:r>
+              <w:rPr>
+                <w:noProof/>
+                <w:webHidden/>
+              </w:rPr>
+              <w:tab/>
+            </w:r>
+            <w:r>
+              <w:rPr>
+                <w:noProof/>
+                <w:webHidden/>
+              </w:rPr>
+              <w:fldChar w:fldCharType="begin"/>
+            </w:r>
+            <w:r>
+              <w:rPr>
+                <w:noProof/>
+                <w:webHidden/>
+              </w:rPr>
+              <w:instrText xml:space="preserve"> PAGEREF _Toc377481647 \h </w:instrText>
+            </w:r>
+            <w:r>
+              <w:rPr>
+                <w:noProof/>
+                <w:webHidden/>
+              </w:rPr>
+            </w:r>
+            <w:r>
+              <w:rPr>
+                <w:noProof/>
+                <w:webHidden/>
+              </w:rPr>
+              <w:fldChar w:fldCharType="separate"/>
+            </w:r>
+            <w:r>
+              <w:rPr>
+                <w:noProof/>
+                <w:webHidden/>
+              </w:rPr>
+              <w:t>17</w:t>
+            </w:r>
+            <w:r>
+              <w:rPr>
+                <w:noProof/>
+                <w:webHidden/>
+              </w:rPr>
+              <w:fldChar w:fldCharType="end"/>
+            </w:r>
+          </w:hyperlink>
+        </w:p>
+        <w:p>
+          <w:pPr>
+            <w:pStyle w:val="TOC1"/>
+            <w:tabs>
+              <w:tab w:val="right" w:leader="dot" w:pos="9350"/>
+            </w:tabs>
+            <w:rPr>
+              <w:rFonts w:eastAsiaTheme="minorEastAsia"/>
+              <w:noProof/>
+            </w:rPr>
+          </w:pPr>
+          <w:hyperlink w:anchor="_Toc377481648" w:history="1">
+            <w:r>
+              <w:rPr>
+                <w:rStyle w:val="Hyperlink"/>
+                <w:noProof/>
+              </w:rPr>
+              <w:t>Game View</w:t>
+            </w:r>
+            <w:r>
+              <w:rPr>
+                <w:noProof/>
+                <w:webHidden/>
+              </w:rPr>
+              <w:tab/>
+            </w:r>
+            <w:r>
+              <w:rPr>
+                <w:noProof/>
+                <w:webHidden/>
+              </w:rPr>
+              <w:fldChar w:fldCharType="begin"/>
+            </w:r>
+            <w:r>
+              <w:rPr>
+                <w:noProof/>
+                <w:webHidden/>
+              </w:rPr>
+              <w:instrText xml:space="preserve"> PAGEREF _Toc377481648 \h </w:instrText>
+            </w:r>
+            <w:r>
+              <w:rPr>
+                <w:noProof/>
+                <w:webHidden/>
+              </w:rPr>
+            </w:r>
+            <w:r>
+              <w:rPr>
+                <w:noProof/>
+                <w:webHidden/>
+              </w:rPr>
+              <w:fldChar w:fldCharType="separate"/>
+            </w:r>
+            <w:r>
+              <w:rPr>
+                <w:noProof/>
+                <w:webHidden/>
+              </w:rPr>
+              <w:t>19</w:t>
+            </w:r>
+            <w:r>
+              <w:rPr>
+                <w:noProof/>
+                <w:webHidden/>
+              </w:rPr>
+              <w:fldChar w:fldCharType="end"/>
+            </w:r>
+          </w:hyperlink>
+        </w:p>
+        <w:p>
+          <w:pPr>
+            <w:pStyle w:val="TOC1"/>
+            <w:tabs>
+              <w:tab w:val="right" w:leader="dot" w:pos="9350"/>
+            </w:tabs>
+            <w:rPr>
+              <w:rFonts w:eastAsiaTheme="minorEastAsia"/>
+              <w:noProof/>
+            </w:rPr>
+          </w:pPr>
+          <w:hyperlink w:anchor="_Toc377481649" w:history="1">
+            <w:r>
+              <w:rPr>
+                <w:rStyle w:val="Hyperlink"/>
+                <w:noProof/>
+              </w:rPr>
+              <w:t>Combatant</w:t>
+            </w:r>
+            <w:r>
+              <w:rPr>
+                <w:noProof/>
+                <w:webHidden/>
+              </w:rPr>
+              <w:tab/>
+            </w:r>
+            <w:r>
+              <w:rPr>
+                <w:noProof/>
+                <w:webHidden/>
+              </w:rPr>
+              <w:fldChar w:fldCharType="begin"/>
+            </w:r>
+            <w:r>
+              <w:rPr>
+                <w:noProof/>
+                <w:webHidden/>
+              </w:rPr>
+              <w:instrText xml:space="preserve"> PAGEREF _Toc377481649 \h </w:instrText>
+            </w:r>
+            <w:r>
+              <w:rPr>
+                <w:noProof/>
+                <w:webHidden/>
+              </w:rPr>
+            </w:r>
+            <w:r>
+              <w:rPr>
+                <w:noProof/>
+                <w:webHidden/>
+              </w:rPr>
+              <w:fldChar w:fldCharType="separate"/>
+            </w:r>
+            <w:r>
+              <w:rPr>
+                <w:noProof/>
+                <w:webHidden/>
+              </w:rPr>
+              <w:t>20</w:t>
+            </w:r>
+            <w:r>
+              <w:rPr>
+                <w:noProof/>
+                <w:webHidden/>
+              </w:rPr>
+              <w:fldChar w:fldCharType="end"/>
+            </w:r>
+          </w:hyperlink>
+        </w:p>
+        <w:p>
+          <w:pPr>
+            <w:pStyle w:val="TOC1"/>
+            <w:tabs>
+              <w:tab w:val="right" w:leader="dot" w:pos="9350"/>
+            </w:tabs>
+            <w:rPr>
+              <w:rFonts w:eastAsiaTheme="minorEastAsia"/>
+              <w:noProof/>
+            </w:rPr>
+          </w:pPr>
+          <w:hyperlink w:anchor="_Toc377481650" w:history="1">
+            <w:r>
+              <w:rPr>
+                <w:rStyle w:val="Hyperlink"/>
+                <w:noProof/>
+              </w:rPr>
+              <w:t>Dice</w:t>
+            </w:r>
+            <w:r>
+              <w:rPr>
+                <w:noProof/>
+                <w:webHidden/>
+              </w:rPr>
+              <w:tab/>
+            </w:r>
+            <w:r>
+              <w:rPr>
+                <w:noProof/>
+                <w:webHidden/>
+              </w:rPr>
+              <w:fldChar w:fldCharType="begin"/>
+            </w:r>
+            <w:r>
+              <w:rPr>
+                <w:noProof/>
+                <w:webHidden/>
+              </w:rPr>
+              <w:instrText xml:space="preserve"> PAGEREF _Toc377481650 \h </w:instrText>
+            </w:r>
+            <w:r>
+              <w:rPr>
+                <w:noProof/>
+                <w:webHidden/>
+              </w:rPr>
+            </w:r>
+            <w:r>
+              <w:rPr>
+                <w:noProof/>
+                <w:webHidden/>
+              </w:rPr>
+              <w:fldChar w:fldCharType="separate"/>
+            </w:r>
+            <w:r>
+              <w:rPr>
+                <w:noProof/>
+                <w:webHidden/>
+              </w:rPr>
+              <w:t>21</w:t>
+            </w:r>
+            <w:r>
+              <w:rPr>
+                <w:noProof/>
+                <w:webHidden/>
+              </w:rPr>
+              <w:fldChar w:fldCharType="end"/>
+            </w:r>
+          </w:hyperlink>
+        </w:p>
+        <w:p>
+          <w:pPr>
+            <w:pStyle w:val="TOC1"/>
+            <w:tabs>
+              <w:tab w:val="right" w:leader="dot" w:pos="9350"/>
+            </w:tabs>
+            <w:rPr>
+              <w:rFonts w:eastAsiaTheme="minorEastAsia"/>
+              <w:noProof/>
+            </w:rPr>
+          </w:pPr>
+          <w:hyperlink w:anchor="_Toc377481651" w:history="1">
+            <w:r>
+              <w:rPr>
+                <w:rStyle w:val="Hyperlink"/>
+                <w:noProof/>
+              </w:rPr>
+              <w:t>Terrain Lords</w:t>
+            </w:r>
+            <w:r>
+              <w:rPr>
+                <w:noProof/>
+                <w:webHidden/>
+              </w:rPr>
+              <w:tab/>
+            </w:r>
+            <w:r>
+              <w:rPr>
+                <w:noProof/>
+                <w:webHidden/>
+              </w:rPr>
+              <w:fldChar w:fldCharType="begin"/>
+            </w:r>
+            <w:r>
+              <w:rPr>
+                <w:noProof/>
+                <w:webHidden/>
+              </w:rPr>
+              <w:instrText xml:space="preserve"> PAGEREF _Toc377481651 \h </w:instrText>
+            </w:r>
+            <w:r>
+              <w:rPr>
+                <w:noProof/>
+                <w:webHidden/>
+              </w:rPr>
+            </w:r>
+            <w:r>
+              <w:rPr>
+                <w:noProof/>
+                <w:webHidden/>
+              </w:rPr>
+              <w:fldChar w:fldCharType="separate"/>
+            </w:r>
+            <w:r>
+              <w:rPr>
+                <w:noProof/>
+                <w:webHidden/>
+              </w:rPr>
+              <w:t>22</w:t>
             </w:r>
             <w:r>
               <w:rPr>
@@ -1875,12 +2427,18 @@
       <w:pPr>
         <w:pStyle w:val="Heading1"/>
       </w:pPr>
-      <w:bookmarkStart w:id="0" w:name="_Toc377398821"/>
+      <w:bookmarkStart w:id="0" w:name="_Toc377481632"/>
       <w:r>
         <w:lastRenderedPageBreak/>
         <w:t>Hex Tiles</w:t>
       </w:r>
       <w:bookmarkEnd w:id="0"/>
+    </w:p>
+    <w:p>
+      <w:r>
+        <w:tab/>
+        <w:t>Implement incomable</w:t>
+      </w:r>
     </w:p>
     <w:p>
       <w:r>
@@ -1891,83 +2449,94 @@
       <w:pPr>
         <w:ind w:left="720"/>
       </w:pPr>
-      <w:proofErr w:type="spellStart"/>
-      <w:r>
-        <w:t>enum</w:t>
-      </w:r>
-      <w:proofErr w:type="spellEnd"/>
+      <w:r>
+        <w:t xml:space="preserve">enum </w:t>
+      </w:r>
+      <w:r>
+        <w:t>terrain</w:t>
+      </w:r>
+      <w:r>
+        <w:t xml:space="preserve"> : {</w:t>
+      </w:r>
+      <w:r>
+        <w:t xml:space="preserve">Unrevealed, </w:t>
+      </w:r>
+      <w:r>
+        <w:t>Jungle, Frozen Waste, Forest, Plains, Swamp</w:t>
+      </w:r>
+      <w:r>
+        <w:t>, Mountain, Desert, Sea}</w:t>
+      </w:r>
+      <w:r>
+        <w:br/>
+        <w:t xml:space="preserve">(Note: all but “Sea” </w:t>
+      </w:r>
+      <w:r>
+        <w:t>and “Unrevealed”</w:t>
+      </w:r>
+      <w:r>
+        <w:t>are considered “land”)</w:t>
+      </w:r>
+      <w:r>
+        <w:br/>
+        <w:t>enum controlledBy : {Neutral, Pla</w:t>
+      </w:r>
+      <w:r>
+        <w:t>yer1, Player2, Player3, Player4}</w:t>
+      </w:r>
+      <w:r>
+        <w:br/>
+      </w:r>
+      <w:r>
+        <w:t>Vector&lt;Thing&gt;</w:t>
+      </w:r>
       <w:r>
         <w:t xml:space="preserve"> </w:t>
       </w:r>
       <w:r>
-        <w:t>terrain</w:t>
-      </w:r>
-      <w:r>
-        <w:t xml:space="preserve"> : {Jungle, Frozen Waste, Forest, Plains, Swamp</w:t>
-      </w:r>
-      <w:r>
-        <w:t>, Mountain, Desert, Sea}</w:t>
+        <w:t>player1T</w:t>
+      </w:r>
+      <w:r>
+        <w:t>hings</w:t>
       </w:r>
       <w:r>
         <w:br/>
-        <w:t>(Note: all but “Sea” are considered “land”)</w:t>
+      </w:r>
+      <w:r>
+        <w:t>Vector&lt;Thing&gt;</w:t>
+      </w:r>
+      <w:r>
+        <w:t xml:space="preserve"> player2Things</w:t>
       </w:r>
       <w:r>
         <w:br/>
       </w:r>
-      <w:proofErr w:type="spellStart"/>
-      <w:r>
-        <w:t>enum</w:t>
-      </w:r>
-      <w:proofErr w:type="spellEnd"/>
+      <w:r>
+        <w:t>Vector&lt;Thing&gt;</w:t>
+      </w:r>
+      <w:r>
+        <w:t xml:space="preserve"> player3Things</w:t>
+      </w:r>
+      <w:r>
+        <w:br/>
+      </w:r>
+      <w:r>
+        <w:t>Vector&lt;Thing&gt;</w:t>
+      </w:r>
       <w:r>
         <w:t xml:space="preserve"> </w:t>
       </w:r>
-      <w:proofErr w:type="spellStart"/>
-      <w:r>
-        <w:t>controlledBy</w:t>
-      </w:r>
-      <w:proofErr w:type="spellEnd"/>
-      <w:r>
-        <w:t xml:space="preserve"> : {Neutral, Pla</w:t>
-      </w:r>
-      <w:r>
-        <w:t>yer1, Player2, Player3, Player4}</w:t>
+      <w:r>
+        <w:t>player4Things</w:t>
       </w:r>
       <w:r>
         <w:br/>
-        <w:t>Thing[1</w:t>
-      </w:r>
-      <w:r>
-        <w:t xml:space="preserve">0] </w:t>
-      </w:r>
-      <w:r>
-        <w:t>player1T</w:t>
-      </w:r>
-      <w:r>
-        <w:t>hings</w:t>
+        <w:t>Fort fort</w:t>
       </w:r>
       <w:r>
         <w:br/>
-        <w:t>Thing[10] player2Things</w:t>
-      </w:r>
-      <w:r>
-        <w:br/>
-        <w:t>Thing[10] player3Things</w:t>
-      </w:r>
-      <w:r>
-        <w:br/>
-        <w:t>Thing[10] player4Things</w:t>
-      </w:r>
-      <w:r>
-        <w:br/>
-        <w:t xml:space="preserve">Fort </w:t>
-      </w:r>
-      <w:proofErr w:type="spellStart"/>
-      <w:r>
-        <w:t>fort</w:t>
-      </w:r>
-      <w:proofErr w:type="spellEnd"/>
+        <w:t>SpecialIncome specialIncome</w:t>
+      </w:r>
     </w:p>
     <w:p>
       <w:r>
@@ -1984,11 +2553,12 @@
       <w:pPr>
         <w:pStyle w:val="Heading1"/>
       </w:pPr>
-      <w:bookmarkStart w:id="1" w:name="_Toc377398822"/>
+      <w:bookmarkStart w:id="1" w:name="_Toc377481633"/>
       <w:r>
         <w:lastRenderedPageBreak/>
         <w:t>Player</w:t>
       </w:r>
+      <w:bookmarkEnd w:id="1"/>
     </w:p>
     <w:p>
       <w:r>
@@ -2000,73 +2570,27 @@
       <w:pPr>
         <w:ind w:left="1440"/>
       </w:pPr>
-      <w:proofErr w:type="spellStart"/>
-      <w:proofErr w:type="gramStart"/>
-      <w:r>
-        <w:t>PlayerRack</w:t>
-      </w:r>
-      <w:proofErr w:type="spellEnd"/>
-      <w:r>
-        <w:t>[</w:t>
-      </w:r>
-      <w:proofErr w:type="gramEnd"/>
-      <w:r>
-        <w:t>2]</w:t>
-      </w:r>
-      <w:r>
-        <w:t xml:space="preserve"> </w:t>
-      </w:r>
-      <w:proofErr w:type="spellStart"/>
-      <w:r>
-        <w:t>playerRack</w:t>
-      </w:r>
-      <w:r>
-        <w:t>s</w:t>
-      </w:r>
-      <w:proofErr w:type="spellEnd"/>
+      <w:r>
+        <w:t>PlayerRack playerRack</w:t>
+      </w:r>
       <w:r>
         <w:br/>
-      </w:r>
-      <w:proofErr w:type="spellStart"/>
-      <w:r>
-        <w:t>int</w:t>
-      </w:r>
-      <w:proofErr w:type="spellEnd"/>
-      <w:r>
-        <w:t xml:space="preserve"> </w:t>
-      </w:r>
-      <w:proofErr w:type="spellStart"/>
-      <w:r>
-        <w:t>playerNum</w:t>
-      </w:r>
-      <w:proofErr w:type="spellEnd"/>
+        <w:t>int playerNum</w:t>
+      </w:r>
       <w:r>
         <w:br/>
-      </w:r>
-      <w:proofErr w:type="spellStart"/>
-      <w:r>
-        <w:t>int</w:t>
-      </w:r>
-      <w:proofErr w:type="spellEnd"/>
-      <w:r>
-        <w:t xml:space="preserve"> gold</w:t>
+        <w:t>int gold</w:t>
       </w:r>
       <w:r>
         <w:br/>
-      </w:r>
-      <w:proofErr w:type="spellStart"/>
-      <w:r>
-        <w:t>int</w:t>
-      </w:r>
-      <w:proofErr w:type="spellEnd"/>
-      <w:r>
-        <w:t xml:space="preserve"> </w:t>
-      </w:r>
-      <w:proofErr w:type="spellStart"/>
-      <w:r>
-        <w:t>playerOrder</w:t>
-      </w:r>
-      <w:proofErr w:type="spellEnd"/>
+        <w:t>int playerOrder</w:t>
+      </w:r>
+      <w:r>
+        <w:br/>
+      </w:r>
+      <w:r>
+        <w:t>Vector&lt;Thing&gt; heldThings</w:t>
+      </w:r>
       <w:r>
         <w:br w:type="page"/>
       </w:r>
@@ -2075,11 +2599,12 @@
       <w:pPr>
         <w:pStyle w:val="Heading1"/>
       </w:pPr>
+      <w:bookmarkStart w:id="2" w:name="_Toc377481634"/>
       <w:r>
         <w:lastRenderedPageBreak/>
         <w:t>Game Board</w:t>
       </w:r>
-      <w:bookmarkEnd w:id="1"/>
+      <w:bookmarkEnd w:id="2"/>
     </w:p>
     <w:p>
       <w:r>
@@ -2091,18 +2616,20 @@
       <w:pPr>
         <w:ind w:left="1440"/>
       </w:pPr>
-      <w:proofErr w:type="spellStart"/>
-      <w:proofErr w:type="gramStart"/>
-      <w:r>
-        <w:t>Hexile</w:t>
-      </w:r>
-      <w:proofErr w:type="spellEnd"/>
-      <w:r>
-        <w:t>[</w:t>
-      </w:r>
-      <w:proofErr w:type="gramEnd"/>
-      <w:r>
-        <w:t>7</w:t>
+      <w:r>
+        <w:t>Hex</w:t>
+      </w:r>
+      <w:r>
+        <w:t>T</w:t>
+      </w:r>
+      <w:r>
+        <w:t>ile</w:t>
+      </w:r>
+      <w:r>
+        <w:t xml:space="preserve"> </w:t>
+      </w:r>
+      <w:r>
+        <w:t>[7</w:t>
       </w:r>
       <w:r>
         <w:t>]</w:t>
@@ -2111,13 +2638,8 @@
         <w:t>[7]</w:t>
       </w:r>
       <w:r>
-        <w:t xml:space="preserve"> </w:t>
-      </w:r>
-      <w:proofErr w:type="spellStart"/>
-      <w:r>
-        <w:t>hexTiles</w:t>
-      </w:r>
-      <w:proofErr w:type="spellEnd"/>
+        <w:t xml:space="preserve"> hexTiles</w:t>
+      </w:r>
       <w:r>
         <w:br w:type="page"/>
       </w:r>
@@ -2126,12 +2648,12 @@
       <w:pPr>
         <w:pStyle w:val="Heading1"/>
       </w:pPr>
-      <w:bookmarkStart w:id="2" w:name="_Toc377398823"/>
+      <w:bookmarkStart w:id="3" w:name="_Toc377481635"/>
       <w:r>
         <w:lastRenderedPageBreak/>
         <w:t>Player Rack</w:t>
       </w:r>
-      <w:bookmarkEnd w:id="2"/>
+      <w:bookmarkEnd w:id="3"/>
     </w:p>
     <w:p>
       <w:r>
@@ -2145,13 +2667,13 @@
       </w:r>
       <w:r>
         <w:tab/>
-        <w:t>Things[5]</w:t>
-      </w:r>
-      <w:r>
-        <w:t xml:space="preserve"> things</w:t>
-      </w:r>
-      <w:bookmarkStart w:id="3" w:name="_GoBack"/>
-      <w:bookmarkEnd w:id="3"/>
+      </w:r>
+      <w:r>
+        <w:t xml:space="preserve">Vector&lt;Thing&gt; </w:t>
+      </w:r>
+      <w:r>
+        <w:t>things</w:t>
+      </w:r>
     </w:p>
     <w:p>
       <w:r>
@@ -2162,7 +2684,7 @@
       <w:pPr>
         <w:pStyle w:val="Heading1"/>
       </w:pPr>
-      <w:bookmarkStart w:id="4" w:name="_Toc377398824"/>
+      <w:bookmarkStart w:id="4" w:name="_Toc377481636"/>
       <w:r>
         <w:lastRenderedPageBreak/>
         <w:t>Things</w:t>
@@ -2179,37 +2701,27 @@
       <w:pPr>
         <w:ind w:left="1440"/>
       </w:pPr>
-      <w:proofErr w:type="spellStart"/>
-      <w:proofErr w:type="gramStart"/>
-      <w:r>
-        <w:t>int</w:t>
-      </w:r>
-      <w:proofErr w:type="spellEnd"/>
-      <w:proofErr w:type="gramEnd"/>
-      <w:r>
-        <w:t xml:space="preserve"> </w:t>
-      </w:r>
-      <w:proofErr w:type="spellStart"/>
-      <w:r>
-        <w:t>thingID</w:t>
-      </w:r>
-      <w:proofErr w:type="spellEnd"/>
+      <w:r>
+        <w:t>int thingID</w:t>
+      </w:r>
       <w:r>
         <w:br/>
-      </w:r>
-      <w:proofErr w:type="spellStart"/>
-      <w:r>
-        <w:t>bool</w:t>
-      </w:r>
-      <w:proofErr w:type="spellEnd"/>
-      <w:r>
-        <w:t xml:space="preserve"> </w:t>
-      </w:r>
-      <w:proofErr w:type="spellStart"/>
-      <w:r>
-        <w:t>isFlipped</w:t>
-      </w:r>
-      <w:proofErr w:type="spellEnd"/>
+        <w:t>bool isFlipped</w:t>
+      </w:r>
+      <w:r>
+        <w:br/>
+        <w:t>enum thingType : {…}</w:t>
+      </w:r>
+      <w:r>
+        <w:br/>
+        <w:t>Texture image? (Shouldn’t this be in the view?)</w:t>
+      </w:r>
+      <w:bookmarkStart w:id="5" w:name="_GoBack"/>
+      <w:bookmarkEnd w:id="5"/>
+      <w:r>
+        <w:br/>
+        <w:t xml:space="preserve">String name </w:t>
+      </w:r>
       <w:r>
         <w:br w:type="page"/>
       </w:r>
@@ -2218,12 +2730,33 @@
       <w:pPr>
         <w:pStyle w:val="Heading1"/>
       </w:pPr>
-      <w:bookmarkStart w:id="5" w:name="_Toc377398825"/>
+      <w:bookmarkStart w:id="6" w:name="_Toc377481637"/>
       <w:r>
         <w:lastRenderedPageBreak/>
         <w:t>Fort</w:t>
       </w:r>
-      <w:bookmarkEnd w:id="5"/>
+      <w:bookmarkEnd w:id="6"/>
+    </w:p>
+    <w:p>
+      <w:r>
+        <w:tab/>
+        <w:t xml:space="preserve">Is a </w:t>
+      </w:r>
+      <w:r>
+        <w:t>Building</w:t>
+      </w:r>
+    </w:p>
+    <w:p>
+      <w:r>
+        <w:tab/>
+        <w:t>I</w:t>
+      </w:r>
+      <w:r>
+        <w:t xml:space="preserve">mplements </w:t>
+      </w:r>
+      <w:r>
+        <w:t>incomable</w:t>
+      </w:r>
     </w:p>
     <w:p>
       <w:r>
@@ -2237,22 +2770,10 @@
       </w:r>
       <w:r>
         <w:tab/>
-      </w:r>
-      <w:proofErr w:type="spellStart"/>
-      <w:r>
-        <w:t>Enum</w:t>
-      </w:r>
-      <w:proofErr w:type="spellEnd"/>
-      <w:r>
-        <w:t xml:space="preserve"> </w:t>
-      </w:r>
-      <w:proofErr w:type="gramStart"/>
-      <w:r>
-        <w:t>level :</w:t>
-      </w:r>
-      <w:proofErr w:type="gramEnd"/>
-      <w:r>
-        <w:t xml:space="preserve"> {Tower, Keep, Castle Citadel}</w:t>
+        <w:t>e</w:t>
+      </w:r>
+      <w:r>
+        <w:t>num level : {Tower, Keep, Castle Citadel}</w:t>
       </w:r>
       <w:r>
         <w:br w:type="page"/>
@@ -2262,20 +2783,69 @@
       <w:pPr>
         <w:pStyle w:val="Heading1"/>
       </w:pPr>
-      <w:bookmarkStart w:id="6" w:name="_Toc377398826"/>
+      <w:bookmarkStart w:id="7" w:name="_Toc377481638"/>
       <w:r>
         <w:lastRenderedPageBreak/>
-        <w:t>Special Income</w:t>
-      </w:r>
-      <w:r>
-        <w:t xml:space="preserve"> Thing</w:t>
-      </w:r>
-      <w:bookmarkEnd w:id="6"/>
+        <w:t>Settlement</w:t>
+      </w:r>
+      <w:bookmarkEnd w:id="7"/>
+    </w:p>
+    <w:p>
+      <w:r>
+        <w:tab/>
+        <w:t xml:space="preserve">Is a </w:t>
+      </w:r>
+      <w:r>
+        <w:t>Building</w:t>
+      </w:r>
+    </w:p>
+    <w:p>
+      <w:r>
+        <w:tab/>
+        <w:t>Implements Incomable</w:t>
+      </w:r>
+    </w:p>
+    <w:p>
+      <w:r>
+        <w:tab/>
+        <w:t>Fields:</w:t>
+      </w:r>
+      <w:r>
+        <w:br/>
+      </w:r>
+      <w:r>
+        <w:tab/>
+      </w:r>
+      <w:r>
+        <w:tab/>
+      </w:r>
+    </w:p>
+    <w:p>
+      <w:r>
+        <w:br w:type="page"/>
+      </w:r>
+    </w:p>
+    <w:p/>
+    <w:p>
+      <w:pPr>
+        <w:pStyle w:val="Heading1"/>
+      </w:pPr>
+      <w:bookmarkStart w:id="8" w:name="_Toc377481639"/>
+      <w:r>
+        <w:t>Special Income Thing</w:t>
+      </w:r>
+      <w:bookmarkEnd w:id="8"/>
     </w:p>
     <w:p>
       <w:r>
         <w:tab/>
         <w:t>Is a Thing</w:t>
+      </w:r>
+    </w:p>
+    <w:p>
+      <w:r>
+        <w:tab/>
+        <w:t>Implements Incomable</w:t>
       </w:r>
     </w:p>
     <w:p>
@@ -2288,46 +2858,12 @@
       <w:pPr>
         <w:ind w:left="1440"/>
       </w:pPr>
-      <w:proofErr w:type="spellStart"/>
-      <w:proofErr w:type="gramStart"/>
-      <w:r>
-        <w:t>enum</w:t>
-      </w:r>
-      <w:proofErr w:type="spellEnd"/>
-      <w:proofErr w:type="gramEnd"/>
-      <w:r>
-        <w:t xml:space="preserve"> terrain : {Jungle, Frozen Waste, Forest, Plains, Swamp, Mountain, Desert, Sea}</w:t>
+      <w:r>
+        <w:t>int income</w:t>
       </w:r>
       <w:r>
         <w:br/>
-        <w:t>String name</w:t>
-      </w:r>
-      <w:r>
-        <w:br/>
-      </w:r>
-      <w:proofErr w:type="spellStart"/>
-      <w:r>
-        <w:t>bool</w:t>
-      </w:r>
-      <w:proofErr w:type="spellEnd"/>
-      <w:r>
-        <w:t xml:space="preserve"> </w:t>
-      </w:r>
-      <w:proofErr w:type="spellStart"/>
-      <w:r>
-        <w:t>isVillageOrCity</w:t>
-      </w:r>
-      <w:proofErr w:type="spellEnd"/>
-      <w:r>
-        <w:br/>
-      </w:r>
-      <w:proofErr w:type="spellStart"/>
-      <w:r>
-        <w:t>int</w:t>
-      </w:r>
-      <w:proofErr w:type="spellEnd"/>
-      <w:r>
-        <w:t xml:space="preserve"> income</w:t>
+        <w:t>enum terrain : {Unrevealed, Jungle, Frozen Waste, Forest, Plains, Swamp, Mountain, Desert, Sea}</w:t>
       </w:r>
     </w:p>
     <w:p>
@@ -2339,17 +2875,16 @@
       <w:pPr>
         <w:pStyle w:val="Heading1"/>
       </w:pPr>
-      <w:bookmarkStart w:id="7" w:name="_Toc377398827"/>
+      <w:bookmarkStart w:id="9" w:name="_Toc377481640"/>
       <w:r>
         <w:lastRenderedPageBreak/>
-        <w:t>Magic Thing</w:t>
-      </w:r>
-      <w:bookmarkEnd w:id="7"/>
-    </w:p>
-    <w:p>
-      <w:r>
-        <w:tab/>
-        <w:t>Is a Thing</w:t>
+        <w:t>Incomable (Interface)</w:t>
+      </w:r>
+      <w:bookmarkEnd w:id="9"/>
+    </w:p>
+    <w:p>
+      <w:r>
+        <w:br/>
       </w:r>
     </w:p>
     <w:p>
@@ -2361,12 +2896,12 @@
       <w:pPr>
         <w:pStyle w:val="Heading1"/>
       </w:pPr>
-      <w:bookmarkStart w:id="8" w:name="_Toc377398828"/>
+      <w:bookmarkStart w:id="10" w:name="_Toc377481641"/>
       <w:r>
         <w:lastRenderedPageBreak/>
-        <w:t>Treasure Thing</w:t>
-      </w:r>
-      <w:bookmarkEnd w:id="8"/>
+        <w:t>Magic Thing</w:t>
+      </w:r>
+      <w:bookmarkEnd w:id="10"/>
     </w:p>
     <w:p>
       <w:r>
@@ -2383,12 +2918,12 @@
       <w:pPr>
         <w:pStyle w:val="Heading1"/>
       </w:pPr>
-      <w:bookmarkStart w:id="9" w:name="_Toc377398829"/>
+      <w:bookmarkStart w:id="11" w:name="_Toc377481642"/>
       <w:r>
         <w:lastRenderedPageBreak/>
-        <w:t>Event Thing</w:t>
-      </w:r>
-      <w:bookmarkEnd w:id="9"/>
+        <w:t>Treasure Thing</w:t>
+      </w:r>
+      <w:bookmarkEnd w:id="11"/>
     </w:p>
     <w:p>
       <w:r>
@@ -2405,26 +2940,60 @@
       <w:pPr>
         <w:pStyle w:val="Heading1"/>
       </w:pPr>
-      <w:bookmarkStart w:id="10" w:name="_Toc377398831"/>
+      <w:bookmarkStart w:id="12" w:name="_Toc377481643"/>
+      <w:r>
+        <w:lastRenderedPageBreak/>
+        <w:t>Event Thing</w:t>
+      </w:r>
+      <w:bookmarkEnd w:id="12"/>
+    </w:p>
+    <w:p>
+      <w:r>
+        <w:tab/>
+        <w:t>Is a Thing</w:t>
+      </w:r>
+    </w:p>
+    <w:p>
+      <w:r>
+        <w:br w:type="page"/>
+      </w:r>
+    </w:p>
+    <w:p>
+      <w:pPr>
+        <w:pStyle w:val="Heading1"/>
+      </w:pPr>
+      <w:bookmarkStart w:id="13" w:name="_Toc377481644"/>
       <w:r>
         <w:lastRenderedPageBreak/>
         <w:t>Creature</w:t>
       </w:r>
-      <w:bookmarkEnd w:id="10"/>
       <w:r>
         <w:t xml:space="preserve"> Thing</w:t>
       </w:r>
-    </w:p>
-    <w:p>
-      <w:r>
-        <w:tab/>
-        <w:t>Is a Thing</w:t>
+      <w:bookmarkEnd w:id="13"/>
+    </w:p>
+    <w:p>
+      <w:r>
+        <w:tab/>
+        <w:t xml:space="preserve">Is a </w:t>
+      </w:r>
+      <w:r>
+        <w:t>Combatant</w:t>
       </w:r>
     </w:p>
     <w:p>
       <w:r>
         <w:tab/>
         <w:t>Fields:</w:t>
+      </w:r>
+    </w:p>
+    <w:p>
+      <w:r>
+        <w:tab/>
+      </w:r>
+      <w:r>
+        <w:tab/>
+        <w:t>enum terrain : {Unrevealed, Jungle, Frozen Waste, Forest, Plains, Swamp, Mountain, Desert, Sea}</w:t>
       </w:r>
     </w:p>
     <w:p>
@@ -2432,131 +3001,6 @@
         <w:ind w:left="1440"/>
       </w:pPr>
       <w:r>
-        <w:t>String name</w:t>
-      </w:r>
-      <w:r>
-        <w:br/>
-      </w:r>
-      <w:proofErr w:type="spellStart"/>
-      <w:r>
-        <w:t>int</w:t>
-      </w:r>
-      <w:proofErr w:type="spellEnd"/>
-      <w:r>
-        <w:t xml:space="preserve"> </w:t>
-      </w:r>
-      <w:proofErr w:type="spellStart"/>
-      <w:r>
-        <w:t>combat</w:t>
-      </w:r>
-      <w:r>
-        <w:t>Value</w:t>
-      </w:r>
-      <w:proofErr w:type="spellEnd"/>
-      <w:r>
-        <w:br/>
-      </w:r>
-      <w:proofErr w:type="spellStart"/>
-      <w:r>
-        <w:t>enum</w:t>
-      </w:r>
-      <w:proofErr w:type="spellEnd"/>
-      <w:r>
-        <w:t xml:space="preserve"> </w:t>
-      </w:r>
-      <w:proofErr w:type="gramStart"/>
-      <w:r>
-        <w:t>terrain :</w:t>
-      </w:r>
-      <w:proofErr w:type="gramEnd"/>
-      <w:r>
-        <w:t xml:space="preserve"> {Jungle, Frozen Waste, Forest, Plains, Swamp, Mountain, Desert, Sea}</w:t>
-      </w:r>
-      <w:r>
-        <w:br/>
-        <w:t>Texture image</w:t>
-      </w:r>
-      <w:r>
-        <w:br/>
-      </w:r>
-      <w:proofErr w:type="spellStart"/>
-      <w:r>
-        <w:t>bool</w:t>
-      </w:r>
-      <w:proofErr w:type="spellEnd"/>
-      <w:r>
-        <w:t xml:space="preserve"> </w:t>
-      </w:r>
-      <w:proofErr w:type="spellStart"/>
-      <w:r>
-        <w:t>isFlying</w:t>
-      </w:r>
-      <w:proofErr w:type="spellEnd"/>
-      <w:r>
-        <w:br/>
-      </w:r>
-      <w:proofErr w:type="spellStart"/>
-      <w:r>
-        <w:t>bool</w:t>
-      </w:r>
-      <w:proofErr w:type="spellEnd"/>
-      <w:r>
-        <w:t xml:space="preserve"> </w:t>
-      </w:r>
-      <w:proofErr w:type="spellStart"/>
-      <w:r>
-        <w:t>isMagic</w:t>
-      </w:r>
-      <w:proofErr w:type="spellEnd"/>
-      <w:r>
-        <w:br/>
-      </w:r>
-      <w:proofErr w:type="spellStart"/>
-      <w:r>
-        <w:t>bool</w:t>
-      </w:r>
-      <w:proofErr w:type="spellEnd"/>
-      <w:r>
-        <w:t xml:space="preserve"> </w:t>
-      </w:r>
-      <w:proofErr w:type="spellStart"/>
-      <w:r>
-        <w:t>canCharge</w:t>
-      </w:r>
-      <w:proofErr w:type="spellEnd"/>
-      <w:r>
-        <w:br/>
-      </w:r>
-      <w:proofErr w:type="spellStart"/>
-      <w:r>
-        <w:t>bool</w:t>
-      </w:r>
-      <w:proofErr w:type="spellEnd"/>
-      <w:r>
-        <w:t xml:space="preserve"> </w:t>
-      </w:r>
-      <w:proofErr w:type="spellStart"/>
-      <w:r>
-        <w:t>hasSpecial</w:t>
-      </w:r>
-      <w:proofErr w:type="spellEnd"/>
-      <w:r>
-        <w:br/>
-      </w:r>
-      <w:proofErr w:type="spellStart"/>
-      <w:r>
-        <w:t>bool</w:t>
-      </w:r>
-      <w:proofErr w:type="spellEnd"/>
-      <w:r>
-        <w:t xml:space="preserve"> </w:t>
-      </w:r>
-      <w:proofErr w:type="spellStart"/>
-      <w:r>
-        <w:t>multipleHits</w:t>
-      </w:r>
-      <w:proofErr w:type="spellEnd"/>
-      <w:r>
         <w:br w:type="page"/>
       </w:r>
     </w:p>
@@ -2564,15 +3008,15 @@
       <w:pPr>
         <w:pStyle w:val="Heading1"/>
       </w:pPr>
-      <w:bookmarkStart w:id="11" w:name="_Toc377398832"/>
+      <w:bookmarkStart w:id="14" w:name="_Toc377481645"/>
       <w:r>
         <w:lastRenderedPageBreak/>
         <w:t>Special Character</w:t>
       </w:r>
-      <w:bookmarkEnd w:id="11"/>
       <w:r>
         <w:t>s</w:t>
       </w:r>
+      <w:bookmarkEnd w:id="14"/>
     </w:p>
     <w:p>
       <w:r>
@@ -2582,10 +3026,30 @@
         <w:t>Is a</w:t>
       </w:r>
       <w:r>
-        <w:t xml:space="preserve"> Creature Thing</w:t>
-      </w:r>
-    </w:p>
-    <w:p/>
+        <w:t xml:space="preserve"> </w:t>
+      </w:r>
+      <w:r>
+        <w:t>Combatant</w:t>
+      </w:r>
+    </w:p>
+    <w:p>
+      <w:r>
+        <w:tab/>
+        <w:t>Implement</w:t>
+      </w:r>
+      <w:r>
+        <w:t>s</w:t>
+      </w:r>
+      <w:r>
+        <w:t xml:space="preserve"> incomable</w:t>
+      </w:r>
+    </w:p>
+    <w:p>
+      <w:r>
+        <w:tab/>
+        <w:t>(need method for special ability)</w:t>
+      </w:r>
+    </w:p>
     <w:p>
       <w:r>
         <w:br w:type="page"/>
@@ -2595,10 +3059,12 @@
       <w:pPr>
         <w:pStyle w:val="Heading1"/>
       </w:pPr>
+      <w:bookmarkStart w:id="15" w:name="_Toc377481646"/>
       <w:r>
         <w:lastRenderedPageBreak/>
         <w:t>Game</w:t>
       </w:r>
+      <w:bookmarkEnd w:id="15"/>
     </w:p>
     <w:p>
       <w:r>
@@ -2610,35 +3076,13 @@
       <w:pPr>
         <w:ind w:left="1440"/>
       </w:pPr>
-      <w:proofErr w:type="spellStart"/>
-      <w:r>
-        <w:t>GameModel</w:t>
-      </w:r>
-      <w:proofErr w:type="spellEnd"/>
-      <w:r>
-        <w:t xml:space="preserve"> </w:t>
-      </w:r>
-      <w:proofErr w:type="spellStart"/>
-      <w:r>
-        <w:t>gameModel</w:t>
-      </w:r>
-      <w:proofErr w:type="spellEnd"/>
+      <w:r>
+        <w:t>GameModel gameModel</w:t>
+      </w:r>
       <w:r>
         <w:br/>
-      </w:r>
-      <w:proofErr w:type="spellStart"/>
-      <w:r>
-        <w:t>GameView</w:t>
-      </w:r>
-      <w:proofErr w:type="spellEnd"/>
-      <w:r>
-        <w:t xml:space="preserve"> </w:t>
-      </w:r>
-      <w:proofErr w:type="spellStart"/>
-      <w:r>
-        <w:t>gameView</w:t>
-      </w:r>
-      <w:proofErr w:type="spellEnd"/>
+        <w:t>GameView gameView</w:t>
+      </w:r>
       <w:r>
         <w:br/>
       </w:r>
@@ -2652,10 +3096,12 @@
       <w:pPr>
         <w:pStyle w:val="Heading1"/>
       </w:pPr>
+      <w:bookmarkStart w:id="16" w:name="_Toc377481647"/>
       <w:r>
         <w:lastRenderedPageBreak/>
         <w:t>Game Model</w:t>
       </w:r>
+      <w:bookmarkEnd w:id="16"/>
     </w:p>
     <w:p>
       <w:r>
@@ -2667,71 +3113,33 @@
       <w:pPr>
         <w:ind w:left="1440"/>
       </w:pPr>
-      <w:proofErr w:type="spellStart"/>
-      <w:r>
-        <w:t>GameBoard</w:t>
-      </w:r>
-      <w:proofErr w:type="spellEnd"/>
-      <w:r>
-        <w:t xml:space="preserve"> </w:t>
-      </w:r>
-      <w:proofErr w:type="spellStart"/>
-      <w:r>
-        <w:t>gameBoard</w:t>
-      </w:r>
-      <w:proofErr w:type="spellEnd"/>
+      <w:r>
+        <w:t>GameBoard gameBoard</w:t>
+      </w:r>
       <w:r>
         <w:br/>
         <w:t>Player player1, player2, player3, player4</w:t>
       </w:r>
       <w:r>
         <w:br/>
-      </w:r>
-      <w:proofErr w:type="spellStart"/>
-      <w:r>
-        <w:t>int</w:t>
-      </w:r>
-      <w:proofErr w:type="spellEnd"/>
-      <w:r>
-        <w:t xml:space="preserve"> </w:t>
-      </w:r>
-      <w:proofErr w:type="spellStart"/>
-      <w:r>
-        <w:t>numPlayers</w:t>
-      </w:r>
-      <w:proofErr w:type="spellEnd"/>
+        <w:t>int numPlayers</w:t>
+      </w:r>
       <w:r>
         <w:br/>
-      </w:r>
-      <w:proofErr w:type="gramStart"/>
-      <w:r>
-        <w:t>Thing[</w:t>
-      </w:r>
-      <w:proofErr w:type="gramEnd"/>
-      <w:r>
-        <w:t xml:space="preserve">234] </w:t>
-      </w:r>
-      <w:proofErr w:type="spellStart"/>
-      <w:r>
-        <w:t>playingCup</w:t>
-      </w:r>
-      <w:proofErr w:type="spellEnd"/>
+        <w:t>Thing[234] playingCup</w:t>
+      </w:r>
       <w:r>
         <w:br/>
-      </w:r>
-      <w:proofErr w:type="spellStart"/>
-      <w:r>
-        <w:t>SpecialCharacter</w:t>
-      </w:r>
-      <w:proofErr w:type="spellEnd"/>
-      <w:r>
-        <w:t xml:space="preserve">[&lt;# of Special Characters&gt;] </w:t>
-      </w:r>
-      <w:proofErr w:type="spellStart"/>
-      <w:r>
-        <w:t>unownedCharacters</w:t>
-      </w:r>
-      <w:proofErr w:type="spellEnd"/>
+        <w:t>SpecialCharacter[&lt;# of Special Characters&gt;] unownedCharacters</w:t>
+      </w:r>
+      <w:r>
+        <w:br/>
+        <w:t>SpecialCharacter[&lt;# of Special Characters&gt;] ownedCharacters</w:t>
+      </w:r>
+      <w:r>
+        <w:br/>
+        <w:t>Dice dice</w:t>
+      </w:r>
     </w:p>
     <w:p>
       <w:r>
@@ -2748,11 +3156,164 @@
       <w:pPr>
         <w:pStyle w:val="Heading1"/>
       </w:pPr>
+      <w:bookmarkStart w:id="17" w:name="_Toc377481648"/>
       <w:r>
         <w:lastRenderedPageBreak/>
         <w:t>Game View</w:t>
       </w:r>
-    </w:p>
+      <w:bookmarkEnd w:id="17"/>
+    </w:p>
+    <w:p>
+      <w:r>
+        <w:br w:type="page"/>
+      </w:r>
+    </w:p>
+    <w:p>
+      <w:pPr>
+        <w:pStyle w:val="Heading1"/>
+      </w:pPr>
+      <w:bookmarkStart w:id="18" w:name="_Toc377481649"/>
+      <w:r>
+        <w:lastRenderedPageBreak/>
+        <w:t>Building</w:t>
+      </w:r>
+    </w:p>
+    <w:p>
+      <w:r>
+        <w:tab/>
+        <w:t>Is a Combatant</w:t>
+      </w:r>
+    </w:p>
+    <w:p>
+      <w:r>
+        <w:tab/>
+        <w:t>Fields:</w:t>
+      </w:r>
+      <w:r>
+        <w:br/>
+      </w:r>
+      <w:r>
+        <w:tab/>
+      </w:r>
+      <w:r>
+        <w:tab/>
+        <w:t>int hits</w:t>
+      </w:r>
+    </w:p>
+    <w:p>
+      <w:r>
+        <w:br w:type="page"/>
+      </w:r>
+    </w:p>
+    <w:p/>
+    <w:p>
+      <w:pPr>
+        <w:pStyle w:val="Heading1"/>
+      </w:pPr>
+      <w:r>
+        <w:t>Combatant</w:t>
+      </w:r>
+      <w:bookmarkEnd w:id="18"/>
+    </w:p>
+    <w:p>
+      <w:r>
+        <w:tab/>
+        <w:t>Is a Thing</w:t>
+      </w:r>
+    </w:p>
+    <w:p>
+      <w:r>
+        <w:tab/>
+        <w:t>Fields:</w:t>
+      </w:r>
+    </w:p>
+    <w:p>
+      <w:pPr>
+        <w:ind w:left="1440"/>
+      </w:pPr>
+      <w:r>
+        <w:t>int combat</w:t>
+      </w:r>
+      <w:r>
+        <w:t>Value</w:t>
+      </w:r>
+      <w:r>
+        <w:br/>
+        <w:t>bool isFlying</w:t>
+      </w:r>
+      <w:r>
+        <w:br/>
+        <w:t>bool isMagic</w:t>
+      </w:r>
+      <w:r>
+        <w:br/>
+        <w:t>bool canCharge</w:t>
+      </w:r>
+      <w:r>
+        <w:br/>
+        <w:t>bool hasSpecial</w:t>
+      </w:r>
+      <w:r>
+        <w:br/>
+      </w:r>
+    </w:p>
+    <w:p/>
+    <w:p>
+      <w:r>
+        <w:br w:type="page"/>
+      </w:r>
+    </w:p>
+    <w:p>
+      <w:pPr>
+        <w:pStyle w:val="Heading1"/>
+      </w:pPr>
+      <w:bookmarkStart w:id="19" w:name="_Toc377481650"/>
+      <w:r>
+        <w:lastRenderedPageBreak/>
+        <w:t>Dice</w:t>
+      </w:r>
+      <w:bookmarkEnd w:id="19"/>
+    </w:p>
+    <w:p/>
+    <w:p>
+      <w:r>
+        <w:br w:type="page"/>
+      </w:r>
+    </w:p>
+    <w:p>
+      <w:pPr>
+        <w:pStyle w:val="Heading1"/>
+      </w:pPr>
+      <w:bookmarkStart w:id="20" w:name="_Toc377481651"/>
+      <w:r>
+        <w:lastRenderedPageBreak/>
+        <w:t>Terrain Lords</w:t>
+      </w:r>
+      <w:bookmarkEnd w:id="20"/>
+    </w:p>
+    <w:p>
+      <w:r>
+        <w:tab/>
+        <w:t>Is a Special Character</w:t>
+      </w:r>
+    </w:p>
+    <w:p>
+      <w:r>
+        <w:tab/>
+        <w:t>Fields:</w:t>
+      </w:r>
+    </w:p>
+    <w:p>
+      <w:r>
+        <w:tab/>
+      </w:r>
+      <w:r>
+        <w:tab/>
+        <w:t>enum terrain:</w:t>
+      </w:r>
+    </w:p>
+    <w:p/>
+    <w:p/>
     <w:p/>
     <w:sectPr>
       <w:pgSz w:w="12240" w:h="15840"/>
@@ -3567,7 +4128,7 @@
 </file>
 
 <file path=customXml/itemProps2.xml><?xml version="1.0" encoding="utf-8"?>
-<ds:datastoreItem xmlns:ds="http://schemas.openxmlformats.org/officeDocument/2006/customXml" ds:itemID="{3101AE97-B3A6-4857-B5E7-37E779F0C97A}">
+<ds:datastoreItem xmlns:ds="http://schemas.openxmlformats.org/officeDocument/2006/customXml" ds:itemID="{399F32B5-1C40-42E9-93F8-3480C6127B1D}">
   <ds:schemaRefs>
     <ds:schemaRef ds:uri="http://schemas.openxmlformats.org/officeDocument/2006/bibliography"/>
   </ds:schemaRefs>

</xml_diff>